<commit_message>
multi-tenancy saml service provider
</commit_message>
<xml_diff>
--- a/Documentation/Activants SAML User Guide.docx
+++ b/Documentation/Activants SAML User Guide.docx
@@ -396,8 +396,6 @@
           <w:sz w:val="20"/>
         </w:rPr>
       </w:pPr>
-      <w:bookmarkStart w:id="0" w:name="_GoBack"/>
-      <w:bookmarkEnd w:id="0"/>
     </w:p>
     <w:p>
       <w:pPr>
@@ -735,7 +733,6 @@
               <w:tab w:val="left" w:pos="440"/>
               <w:tab w:val="right" w:leader="dot" w:pos="9463"/>
             </w:tabs>
-            <w:spacing w:line="276" w:lineRule="auto"/>
             <w:rPr>
               <w:rFonts w:eastAsiaTheme="minorEastAsia" w:cstheme="minorBidi"/>
               <w:b w:val="0"/>
@@ -788,7 +785,7 @@
             </w:rPr>
             <w:fldChar w:fldCharType="separate"/>
           </w:r>
-          <w:hyperlink w:anchor="_Toc24459120" w:history="1">
+          <w:hyperlink w:anchor="_Toc25848404" w:history="1">
             <w:r>
               <w:rPr>
                 <w:rStyle w:val="Hyperlink"/>
@@ -834,7 +831,7 @@
                 <w:noProof/>
                 <w:webHidden/>
               </w:rPr>
-              <w:instrText xml:space="preserve"> PAGEREF _Toc24459120 \h </w:instrText>
+              <w:instrText xml:space="preserve"> PAGEREF _Toc25848404 \h </w:instrText>
             </w:r>
             <w:r>
               <w:rPr>
@@ -872,7 +869,6 @@
               <w:tab w:val="left" w:pos="660"/>
               <w:tab w:val="right" w:leader="dot" w:pos="9463"/>
             </w:tabs>
-            <w:spacing w:line="276" w:lineRule="auto"/>
             <w:rPr>
               <w:rFonts w:eastAsiaTheme="minorEastAsia" w:cstheme="minorBidi"/>
               <w:i w:val="0"/>
@@ -883,7 +879,7 @@
               <w:lang w:val="en-US"/>
             </w:rPr>
           </w:pPr>
-          <w:hyperlink w:anchor="_Toc24459121" w:history="1">
+          <w:hyperlink w:anchor="_Toc25848405" w:history="1">
             <w:r>
               <w:rPr>
                 <w:rStyle w:val="Hyperlink"/>
@@ -929,7 +925,7 @@
                 <w:noProof/>
                 <w:webHidden/>
               </w:rPr>
-              <w:instrText xml:space="preserve"> PAGEREF _Toc24459121 \h </w:instrText>
+              <w:instrText xml:space="preserve"> PAGEREF _Toc25848405 \h </w:instrText>
             </w:r>
             <w:r>
               <w:rPr>
@@ -967,7 +963,6 @@
               <w:tab w:val="left" w:pos="660"/>
               <w:tab w:val="right" w:leader="dot" w:pos="9463"/>
             </w:tabs>
-            <w:spacing w:line="276" w:lineRule="auto"/>
             <w:rPr>
               <w:rFonts w:eastAsiaTheme="minorEastAsia" w:cstheme="minorBidi"/>
               <w:i w:val="0"/>
@@ -978,7 +973,7 @@
               <w:lang w:val="en-US"/>
             </w:rPr>
           </w:pPr>
-          <w:hyperlink w:anchor="_Toc24459122" w:history="1">
+          <w:hyperlink w:anchor="_Toc25848406" w:history="1">
             <w:r>
               <w:rPr>
                 <w:rStyle w:val="Hyperlink"/>
@@ -1024,7 +1019,7 @@
                 <w:noProof/>
                 <w:webHidden/>
               </w:rPr>
-              <w:instrText xml:space="preserve"> PAGEREF _Toc24459122 \h </w:instrText>
+              <w:instrText xml:space="preserve"> PAGEREF _Toc25848406 \h </w:instrText>
             </w:r>
             <w:r>
               <w:rPr>
@@ -1062,7 +1057,6 @@
               <w:tab w:val="left" w:pos="660"/>
               <w:tab w:val="right" w:leader="dot" w:pos="9463"/>
             </w:tabs>
-            <w:spacing w:line="276" w:lineRule="auto"/>
             <w:rPr>
               <w:rFonts w:eastAsiaTheme="minorEastAsia" w:cstheme="minorBidi"/>
               <w:i w:val="0"/>
@@ -1073,7 +1067,7 @@
               <w:lang w:val="en-US"/>
             </w:rPr>
           </w:pPr>
-          <w:hyperlink w:anchor="_Toc24459123" w:history="1">
+          <w:hyperlink w:anchor="_Toc25848407" w:history="1">
             <w:r>
               <w:rPr>
                 <w:rStyle w:val="Hyperlink"/>
@@ -1119,7 +1113,7 @@
                 <w:noProof/>
                 <w:webHidden/>
               </w:rPr>
-              <w:instrText xml:space="preserve"> PAGEREF _Toc24459123 \h </w:instrText>
+              <w:instrText xml:space="preserve"> PAGEREF _Toc25848407 \h </w:instrText>
             </w:r>
             <w:r>
               <w:rPr>
@@ -1157,7 +1151,6 @@
               <w:tab w:val="left" w:pos="660"/>
               <w:tab w:val="right" w:leader="dot" w:pos="9463"/>
             </w:tabs>
-            <w:spacing w:line="276" w:lineRule="auto"/>
             <w:rPr>
               <w:rFonts w:eastAsiaTheme="minorEastAsia" w:cstheme="minorBidi"/>
               <w:i w:val="0"/>
@@ -1168,7 +1161,7 @@
               <w:lang w:val="en-US"/>
             </w:rPr>
           </w:pPr>
-          <w:hyperlink w:anchor="_Toc24459124" w:history="1">
+          <w:hyperlink w:anchor="_Toc25848408" w:history="1">
             <w:r>
               <w:rPr>
                 <w:rStyle w:val="Hyperlink"/>
@@ -1214,7 +1207,7 @@
                 <w:noProof/>
                 <w:webHidden/>
               </w:rPr>
-              <w:instrText xml:space="preserve"> PAGEREF _Toc24459124 \h </w:instrText>
+              <w:instrText xml:space="preserve"> PAGEREF _Toc25848408 \h </w:instrText>
             </w:r>
             <w:r>
               <w:rPr>
@@ -1252,7 +1245,6 @@
               <w:tab w:val="left" w:pos="660"/>
               <w:tab w:val="right" w:leader="dot" w:pos="9463"/>
             </w:tabs>
-            <w:spacing w:line="276" w:lineRule="auto"/>
             <w:rPr>
               <w:rFonts w:eastAsiaTheme="minorEastAsia" w:cstheme="minorBidi"/>
               <w:i w:val="0"/>
@@ -1263,7 +1255,7 @@
               <w:lang w:val="en-US"/>
             </w:rPr>
           </w:pPr>
-          <w:hyperlink w:anchor="_Toc24459125" w:history="1">
+          <w:hyperlink w:anchor="_Toc25848409" w:history="1">
             <w:r>
               <w:rPr>
                 <w:rStyle w:val="Hyperlink"/>
@@ -1309,7 +1301,7 @@
                 <w:noProof/>
                 <w:webHidden/>
               </w:rPr>
-              <w:instrText xml:space="preserve"> PAGEREF _Toc24459125 \h </w:instrText>
+              <w:instrText xml:space="preserve"> PAGEREF _Toc25848409 \h </w:instrText>
             </w:r>
             <w:r>
               <w:rPr>
@@ -1329,7 +1321,7 @@
                 <w:noProof/>
                 <w:webHidden/>
               </w:rPr>
-              <w:t>4</w:t>
+              <w:t>5</w:t>
             </w:r>
             <w:r>
               <w:rPr>
@@ -1347,7 +1339,6 @@
               <w:tab w:val="left" w:pos="440"/>
               <w:tab w:val="right" w:leader="dot" w:pos="9463"/>
             </w:tabs>
-            <w:spacing w:line="276" w:lineRule="auto"/>
             <w:rPr>
               <w:rFonts w:eastAsiaTheme="minorEastAsia" w:cstheme="minorBidi"/>
               <w:b w:val="0"/>
@@ -1358,7 +1349,7 @@
               <w:lang w:val="en-US"/>
             </w:rPr>
           </w:pPr>
-          <w:hyperlink w:anchor="_Toc24459126" w:history="1">
+          <w:hyperlink w:anchor="_Toc25848410" w:history="1">
             <w:r>
               <w:rPr>
                 <w:rStyle w:val="Hyperlink"/>
@@ -1404,7 +1395,7 @@
                 <w:noProof/>
                 <w:webHidden/>
               </w:rPr>
-              <w:instrText xml:space="preserve"> PAGEREF _Toc24459126 \h </w:instrText>
+              <w:instrText xml:space="preserve"> PAGEREF _Toc25848410 \h </w:instrText>
             </w:r>
             <w:r>
               <w:rPr>
@@ -1424,7 +1415,7 @@
                 <w:noProof/>
                 <w:webHidden/>
               </w:rPr>
-              <w:t>5</w:t>
+              <w:t>6</w:t>
             </w:r>
             <w:r>
               <w:rPr>
@@ -1442,7 +1433,6 @@
               <w:tab w:val="left" w:pos="660"/>
               <w:tab w:val="right" w:leader="dot" w:pos="9463"/>
             </w:tabs>
-            <w:spacing w:line="276" w:lineRule="auto"/>
             <w:rPr>
               <w:rFonts w:eastAsiaTheme="minorEastAsia" w:cstheme="minorBidi"/>
               <w:i w:val="0"/>
@@ -1453,7 +1443,7 @@
               <w:lang w:val="en-US"/>
             </w:rPr>
           </w:pPr>
-          <w:hyperlink w:anchor="_Toc24459127" w:history="1">
+          <w:hyperlink w:anchor="_Toc25848411" w:history="1">
             <w:r>
               <w:rPr>
                 <w:rStyle w:val="Hyperlink"/>
@@ -1499,7 +1489,7 @@
                 <w:noProof/>
                 <w:webHidden/>
               </w:rPr>
-              <w:instrText xml:space="preserve"> PAGEREF _Toc24459127 \h </w:instrText>
+              <w:instrText xml:space="preserve"> PAGEREF _Toc25848411 \h </w:instrText>
             </w:r>
             <w:r>
               <w:rPr>
@@ -1519,7 +1509,7 @@
                 <w:noProof/>
                 <w:webHidden/>
               </w:rPr>
-              <w:t>5</w:t>
+              <w:t>6</w:t>
             </w:r>
             <w:r>
               <w:rPr>
@@ -1537,7 +1527,6 @@
               <w:tab w:val="left" w:pos="660"/>
               <w:tab w:val="right" w:leader="dot" w:pos="9463"/>
             </w:tabs>
-            <w:spacing w:line="276" w:lineRule="auto"/>
             <w:rPr>
               <w:rFonts w:eastAsiaTheme="minorEastAsia" w:cstheme="minorBidi"/>
               <w:i w:val="0"/>
@@ -1548,7 +1537,7 @@
               <w:lang w:val="en-US"/>
             </w:rPr>
           </w:pPr>
-          <w:hyperlink w:anchor="_Toc24459128" w:history="1">
+          <w:hyperlink w:anchor="_Toc25848412" w:history="1">
             <w:r>
               <w:rPr>
                 <w:rStyle w:val="Hyperlink"/>
@@ -1594,7 +1583,7 @@
                 <w:noProof/>
                 <w:webHidden/>
               </w:rPr>
-              <w:instrText xml:space="preserve"> PAGEREF _Toc24459128 \h </w:instrText>
+              <w:instrText xml:space="preserve"> PAGEREF _Toc25848412 \h </w:instrText>
             </w:r>
             <w:r>
               <w:rPr>
@@ -1614,7 +1603,7 @@
                 <w:noProof/>
                 <w:webHidden/>
               </w:rPr>
-              <w:t>5</w:t>
+              <w:t>6</w:t>
             </w:r>
             <w:r>
               <w:rPr>
@@ -1632,7 +1621,6 @@
               <w:tab w:val="left" w:pos="660"/>
               <w:tab w:val="right" w:leader="dot" w:pos="9463"/>
             </w:tabs>
-            <w:spacing w:line="276" w:lineRule="auto"/>
             <w:rPr>
               <w:rFonts w:eastAsiaTheme="minorEastAsia" w:cstheme="minorBidi"/>
               <w:i w:val="0"/>
@@ -1643,7 +1631,7 @@
               <w:lang w:val="en-US"/>
             </w:rPr>
           </w:pPr>
-          <w:hyperlink w:anchor="_Toc24459129" w:history="1">
+          <w:hyperlink w:anchor="_Toc25848413" w:history="1">
             <w:r>
               <w:rPr>
                 <w:rStyle w:val="Hyperlink"/>
@@ -1689,7 +1677,7 @@
                 <w:noProof/>
                 <w:webHidden/>
               </w:rPr>
-              <w:instrText xml:space="preserve"> PAGEREF _Toc24459129 \h </w:instrText>
+              <w:instrText xml:space="preserve"> PAGEREF _Toc25848413 \h </w:instrText>
             </w:r>
             <w:r>
               <w:rPr>
@@ -1709,7 +1697,7 @@
                 <w:noProof/>
                 <w:webHidden/>
               </w:rPr>
-              <w:t>5</w:t>
+              <w:t>6</w:t>
             </w:r>
             <w:r>
               <w:rPr>
@@ -1727,7 +1715,6 @@
               <w:tab w:val="left" w:pos="660"/>
               <w:tab w:val="right" w:leader="dot" w:pos="9463"/>
             </w:tabs>
-            <w:spacing w:line="276" w:lineRule="auto"/>
             <w:rPr>
               <w:rFonts w:eastAsiaTheme="minorEastAsia" w:cstheme="minorBidi"/>
               <w:i w:val="0"/>
@@ -1738,7 +1725,7 @@
               <w:lang w:val="en-US"/>
             </w:rPr>
           </w:pPr>
-          <w:hyperlink w:anchor="_Toc24459130" w:history="1">
+          <w:hyperlink w:anchor="_Toc25848414" w:history="1">
             <w:r>
               <w:rPr>
                 <w:rStyle w:val="Hyperlink"/>
@@ -1784,7 +1771,7 @@
                 <w:noProof/>
                 <w:webHidden/>
               </w:rPr>
-              <w:instrText xml:space="preserve"> PAGEREF _Toc24459130 \h </w:instrText>
+              <w:instrText xml:space="preserve"> PAGEREF _Toc25848414 \h </w:instrText>
             </w:r>
             <w:r>
               <w:rPr>
@@ -1804,7 +1791,7 @@
                 <w:noProof/>
                 <w:webHidden/>
               </w:rPr>
-              <w:t>6</w:t>
+              <w:t>7</w:t>
             </w:r>
             <w:r>
               <w:rPr>
@@ -1822,7 +1809,6 @@
               <w:tab w:val="left" w:pos="660"/>
               <w:tab w:val="right" w:leader="dot" w:pos="9463"/>
             </w:tabs>
-            <w:spacing w:line="276" w:lineRule="auto"/>
             <w:rPr>
               <w:rFonts w:eastAsiaTheme="minorEastAsia" w:cstheme="minorBidi"/>
               <w:i w:val="0"/>
@@ -1833,7 +1819,7 @@
               <w:lang w:val="en-US"/>
             </w:rPr>
           </w:pPr>
-          <w:hyperlink w:anchor="_Toc24459131" w:history="1">
+          <w:hyperlink w:anchor="_Toc25848415" w:history="1">
             <w:r>
               <w:rPr>
                 <w:rStyle w:val="Hyperlink"/>
@@ -1879,7 +1865,7 @@
                 <w:noProof/>
                 <w:webHidden/>
               </w:rPr>
-              <w:instrText xml:space="preserve"> PAGEREF _Toc24459131 \h </w:instrText>
+              <w:instrText xml:space="preserve"> PAGEREF _Toc25848415 \h </w:instrText>
             </w:r>
             <w:r>
               <w:rPr>
@@ -1899,7 +1885,7 @@
                 <w:noProof/>
                 <w:webHidden/>
               </w:rPr>
-              <w:t>6</w:t>
+              <w:t>7</w:t>
             </w:r>
             <w:r>
               <w:rPr>
@@ -1917,7 +1903,6 @@
               <w:tab w:val="left" w:pos="660"/>
               <w:tab w:val="right" w:leader="dot" w:pos="9463"/>
             </w:tabs>
-            <w:spacing w:line="276" w:lineRule="auto"/>
             <w:rPr>
               <w:rFonts w:eastAsiaTheme="minorEastAsia" w:cstheme="minorBidi"/>
               <w:i w:val="0"/>
@@ -1928,7 +1913,7 @@
               <w:lang w:val="en-US"/>
             </w:rPr>
           </w:pPr>
-          <w:hyperlink w:anchor="_Toc24459132" w:history="1">
+          <w:hyperlink w:anchor="_Toc25848416" w:history="1">
             <w:r>
               <w:rPr>
                 <w:rStyle w:val="Hyperlink"/>
@@ -1974,7 +1959,7 @@
                 <w:noProof/>
                 <w:webHidden/>
               </w:rPr>
-              <w:instrText xml:space="preserve"> PAGEREF _Toc24459132 \h </w:instrText>
+              <w:instrText xml:space="preserve"> PAGEREF _Toc25848416 \h </w:instrText>
             </w:r>
             <w:r>
               <w:rPr>
@@ -1994,7 +1979,7 @@
                 <w:noProof/>
                 <w:webHidden/>
               </w:rPr>
-              <w:t>7</w:t>
+              <w:t>8</w:t>
             </w:r>
             <w:r>
               <w:rPr>
@@ -2012,7 +1997,6 @@
               <w:tab w:val="left" w:pos="660"/>
               <w:tab w:val="right" w:leader="dot" w:pos="9463"/>
             </w:tabs>
-            <w:spacing w:line="276" w:lineRule="auto"/>
             <w:rPr>
               <w:rFonts w:eastAsiaTheme="minorEastAsia" w:cstheme="minorBidi"/>
               <w:i w:val="0"/>
@@ -2023,7 +2007,7 @@
               <w:lang w:val="en-US"/>
             </w:rPr>
           </w:pPr>
-          <w:hyperlink w:anchor="_Toc24459133" w:history="1">
+          <w:hyperlink w:anchor="_Toc25848417" w:history="1">
             <w:r>
               <w:rPr>
                 <w:rStyle w:val="Hyperlink"/>
@@ -2069,7 +2053,7 @@
                 <w:noProof/>
                 <w:webHidden/>
               </w:rPr>
-              <w:instrText xml:space="preserve"> PAGEREF _Toc24459133 \h </w:instrText>
+              <w:instrText xml:space="preserve"> PAGEREF _Toc25848417 \h </w:instrText>
             </w:r>
             <w:r>
               <w:rPr>
@@ -2089,7 +2073,7 @@
                 <w:noProof/>
                 <w:webHidden/>
               </w:rPr>
-              <w:t>7</w:t>
+              <w:t>8</w:t>
             </w:r>
             <w:r>
               <w:rPr>
@@ -2107,7 +2091,6 @@
               <w:tab w:val="left" w:pos="440"/>
               <w:tab w:val="right" w:leader="dot" w:pos="9463"/>
             </w:tabs>
-            <w:spacing w:line="276" w:lineRule="auto"/>
             <w:rPr>
               <w:rFonts w:eastAsiaTheme="minorEastAsia" w:cstheme="minorBidi"/>
               <w:b w:val="0"/>
@@ -2118,7 +2101,7 @@
               <w:lang w:val="en-US"/>
             </w:rPr>
           </w:pPr>
-          <w:hyperlink w:anchor="_Toc24459134" w:history="1">
+          <w:hyperlink w:anchor="_Toc25848418" w:history="1">
             <w:r>
               <w:rPr>
                 <w:rStyle w:val="Hyperlink"/>
@@ -2164,7 +2147,7 @@
                 <w:noProof/>
                 <w:webHidden/>
               </w:rPr>
-              <w:instrText xml:space="preserve"> PAGEREF _Toc24459134 \h </w:instrText>
+              <w:instrText xml:space="preserve"> PAGEREF _Toc25848418 \h </w:instrText>
             </w:r>
             <w:r>
               <w:rPr>
@@ -2184,7 +2167,7 @@
                 <w:noProof/>
                 <w:webHidden/>
               </w:rPr>
-              <w:t>7</w:t>
+              <w:t>9</w:t>
             </w:r>
             <w:r>
               <w:rPr>
@@ -2202,7 +2185,6 @@
               <w:tab w:val="left" w:pos="660"/>
               <w:tab w:val="right" w:leader="dot" w:pos="9463"/>
             </w:tabs>
-            <w:spacing w:line="276" w:lineRule="auto"/>
             <w:rPr>
               <w:rFonts w:eastAsiaTheme="minorEastAsia" w:cstheme="minorBidi"/>
               <w:i w:val="0"/>
@@ -2213,7 +2195,7 @@
               <w:lang w:val="en-US"/>
             </w:rPr>
           </w:pPr>
-          <w:hyperlink w:anchor="_Toc24459135" w:history="1">
+          <w:hyperlink w:anchor="_Toc25848419" w:history="1">
             <w:r>
               <w:rPr>
                 <w:rStyle w:val="Hyperlink"/>
@@ -2259,7 +2241,7 @@
                 <w:noProof/>
                 <w:webHidden/>
               </w:rPr>
-              <w:instrText xml:space="preserve"> PAGEREF _Toc24459135 \h </w:instrText>
+              <w:instrText xml:space="preserve"> PAGEREF _Toc25848419 \h </w:instrText>
             </w:r>
             <w:r>
               <w:rPr>
@@ -2279,7 +2261,7 @@
                 <w:noProof/>
                 <w:webHidden/>
               </w:rPr>
-              <w:t>7</w:t>
+              <w:t>9</w:t>
             </w:r>
             <w:r>
               <w:rPr>
@@ -2297,7 +2279,6 @@
               <w:tab w:val="left" w:pos="660"/>
               <w:tab w:val="right" w:leader="dot" w:pos="9463"/>
             </w:tabs>
-            <w:spacing w:line="276" w:lineRule="auto"/>
             <w:rPr>
               <w:rFonts w:eastAsiaTheme="minorEastAsia" w:cstheme="minorBidi"/>
               <w:i w:val="0"/>
@@ -2308,7 +2289,7 @@
               <w:lang w:val="en-US"/>
             </w:rPr>
           </w:pPr>
-          <w:hyperlink w:anchor="_Toc24459136" w:history="1">
+          <w:hyperlink w:anchor="_Toc25848420" w:history="1">
             <w:r>
               <w:rPr>
                 <w:rStyle w:val="Hyperlink"/>
@@ -2354,7 +2335,7 @@
                 <w:noProof/>
                 <w:webHidden/>
               </w:rPr>
-              <w:instrText xml:space="preserve"> PAGEREF _Toc24459136 \h </w:instrText>
+              <w:instrText xml:space="preserve"> PAGEREF _Toc25848420 \h </w:instrText>
             </w:r>
             <w:r>
               <w:rPr>
@@ -2374,7 +2355,7 @@
                 <w:noProof/>
                 <w:webHidden/>
               </w:rPr>
-              <w:t>8</w:t>
+              <w:t>9</w:t>
             </w:r>
             <w:r>
               <w:rPr>
@@ -2392,7 +2373,6 @@
               <w:tab w:val="left" w:pos="660"/>
               <w:tab w:val="right" w:leader="dot" w:pos="9463"/>
             </w:tabs>
-            <w:spacing w:line="276" w:lineRule="auto"/>
             <w:rPr>
               <w:rFonts w:eastAsiaTheme="minorEastAsia" w:cstheme="minorBidi"/>
               <w:i w:val="0"/>
@@ -2403,7 +2383,7 @@
               <w:lang w:val="en-US"/>
             </w:rPr>
           </w:pPr>
-          <w:hyperlink w:anchor="_Toc24459137" w:history="1">
+          <w:hyperlink w:anchor="_Toc25848421" w:history="1">
             <w:r>
               <w:rPr>
                 <w:rStyle w:val="Hyperlink"/>
@@ -2449,7 +2429,7 @@
                 <w:noProof/>
                 <w:webHidden/>
               </w:rPr>
-              <w:instrText xml:space="preserve"> PAGEREF _Toc24459137 \h </w:instrText>
+              <w:instrText xml:space="preserve"> PAGEREF _Toc25848421 \h </w:instrText>
             </w:r>
             <w:r>
               <w:rPr>
@@ -2469,7 +2449,7 @@
                 <w:noProof/>
                 <w:webHidden/>
               </w:rPr>
-              <w:t>9</w:t>
+              <w:t>10</w:t>
             </w:r>
             <w:r>
               <w:rPr>
@@ -2487,7 +2467,6 @@
               <w:tab w:val="left" w:pos="440"/>
               <w:tab w:val="right" w:leader="dot" w:pos="9463"/>
             </w:tabs>
-            <w:spacing w:line="276" w:lineRule="auto"/>
             <w:rPr>
               <w:rFonts w:eastAsiaTheme="minorEastAsia" w:cstheme="minorBidi"/>
               <w:b w:val="0"/>
@@ -2498,7 +2477,7 @@
               <w:lang w:val="en-US"/>
             </w:rPr>
           </w:pPr>
-          <w:hyperlink w:anchor="_Toc24459138" w:history="1">
+          <w:hyperlink w:anchor="_Toc25848422" w:history="1">
             <w:r>
               <w:rPr>
                 <w:rStyle w:val="Hyperlink"/>
@@ -2544,7 +2523,7 @@
                 <w:noProof/>
                 <w:webHidden/>
               </w:rPr>
-              <w:instrText xml:space="preserve"> PAGEREF _Toc24459138 \h </w:instrText>
+              <w:instrText xml:space="preserve"> PAGEREF _Toc25848422 \h </w:instrText>
             </w:r>
             <w:r>
               <w:rPr>
@@ -2564,7 +2543,7 @@
                 <w:noProof/>
                 <w:webHidden/>
               </w:rPr>
-              <w:t>10</w:t>
+              <w:t>12</w:t>
             </w:r>
             <w:r>
               <w:rPr>
@@ -2582,7 +2561,6 @@
               <w:tab w:val="left" w:pos="660"/>
               <w:tab w:val="right" w:leader="dot" w:pos="9463"/>
             </w:tabs>
-            <w:spacing w:line="276" w:lineRule="auto"/>
             <w:rPr>
               <w:rFonts w:eastAsiaTheme="minorEastAsia" w:cstheme="minorBidi"/>
               <w:i w:val="0"/>
@@ -2593,7 +2571,7 @@
               <w:lang w:val="en-US"/>
             </w:rPr>
           </w:pPr>
-          <w:hyperlink w:anchor="_Toc24459139" w:history="1">
+          <w:hyperlink w:anchor="_Toc25848423" w:history="1">
             <w:r>
               <w:rPr>
                 <w:rStyle w:val="Hyperlink"/>
@@ -2639,7 +2617,7 @@
                 <w:noProof/>
                 <w:webHidden/>
               </w:rPr>
-              <w:instrText xml:space="preserve"> PAGEREF _Toc24459139 \h </w:instrText>
+              <w:instrText xml:space="preserve"> PAGEREF _Toc25848423 \h </w:instrText>
             </w:r>
             <w:r>
               <w:rPr>
@@ -2659,7 +2637,7 @@
                 <w:noProof/>
                 <w:webHidden/>
               </w:rPr>
-              <w:t>10</w:t>
+              <w:t>12</w:t>
             </w:r>
             <w:r>
               <w:rPr>
@@ -2677,7 +2655,6 @@
               <w:tab w:val="left" w:pos="660"/>
               <w:tab w:val="right" w:leader="dot" w:pos="9463"/>
             </w:tabs>
-            <w:spacing w:line="276" w:lineRule="auto"/>
             <w:rPr>
               <w:rFonts w:eastAsiaTheme="minorEastAsia" w:cstheme="minorBidi"/>
               <w:i w:val="0"/>
@@ -2688,7 +2665,7 @@
               <w:lang w:val="en-US"/>
             </w:rPr>
           </w:pPr>
-          <w:hyperlink w:anchor="_Toc24459140" w:history="1">
+          <w:hyperlink w:anchor="_Toc25848424" w:history="1">
             <w:r>
               <w:rPr>
                 <w:rStyle w:val="Hyperlink"/>
@@ -2734,7 +2711,7 @@
                 <w:noProof/>
                 <w:webHidden/>
               </w:rPr>
-              <w:instrText xml:space="preserve"> PAGEREF _Toc24459140 \h </w:instrText>
+              <w:instrText xml:space="preserve"> PAGEREF _Toc25848424 \h </w:instrText>
             </w:r>
             <w:r>
               <w:rPr>
@@ -2754,7 +2731,7 @@
                 <w:noProof/>
                 <w:webHidden/>
               </w:rPr>
-              <w:t>11</w:t>
+              <w:t>12</w:t>
             </w:r>
             <w:r>
               <w:rPr>
@@ -2772,7 +2749,6 @@
               <w:tab w:val="left" w:pos="660"/>
               <w:tab w:val="right" w:leader="dot" w:pos="9463"/>
             </w:tabs>
-            <w:spacing w:line="276" w:lineRule="auto"/>
             <w:rPr>
               <w:rFonts w:eastAsiaTheme="minorEastAsia" w:cstheme="minorBidi"/>
               <w:i w:val="0"/>
@@ -2783,7 +2759,7 @@
               <w:lang w:val="en-US"/>
             </w:rPr>
           </w:pPr>
-          <w:hyperlink w:anchor="_Toc24459141" w:history="1">
+          <w:hyperlink w:anchor="_Toc25848425" w:history="1">
             <w:r>
               <w:rPr>
                 <w:rStyle w:val="Hyperlink"/>
@@ -2829,7 +2805,7 @@
                 <w:noProof/>
                 <w:webHidden/>
               </w:rPr>
-              <w:instrText xml:space="preserve"> PAGEREF _Toc24459141 \h </w:instrText>
+              <w:instrText xml:space="preserve"> PAGEREF _Toc25848425 \h </w:instrText>
             </w:r>
             <w:r>
               <w:rPr>
@@ -2849,7 +2825,7 @@
                 <w:noProof/>
                 <w:webHidden/>
               </w:rPr>
-              <w:t>12</w:t>
+              <w:t>13</w:t>
             </w:r>
             <w:r>
               <w:rPr>
@@ -2867,7 +2843,6 @@
               <w:tab w:val="left" w:pos="440"/>
               <w:tab w:val="right" w:leader="dot" w:pos="9463"/>
             </w:tabs>
-            <w:spacing w:line="276" w:lineRule="auto"/>
             <w:rPr>
               <w:rFonts w:eastAsiaTheme="minorEastAsia" w:cstheme="minorBidi"/>
               <w:b w:val="0"/>
@@ -2878,7 +2853,7 @@
               <w:lang w:val="en-US"/>
             </w:rPr>
           </w:pPr>
-          <w:hyperlink w:anchor="_Toc24459142" w:history="1">
+          <w:hyperlink w:anchor="_Toc25848426" w:history="1">
             <w:r>
               <w:rPr>
                 <w:rStyle w:val="Hyperlink"/>
@@ -2924,7 +2899,7 @@
                 <w:noProof/>
                 <w:webHidden/>
               </w:rPr>
-              <w:instrText xml:space="preserve"> PAGEREF _Toc24459142 \h </w:instrText>
+              <w:instrText xml:space="preserve"> PAGEREF _Toc25848426 \h </w:instrText>
             </w:r>
             <w:r>
               <w:rPr>
@@ -2944,7 +2919,7 @@
                 <w:noProof/>
                 <w:webHidden/>
               </w:rPr>
-              <w:t>12</w:t>
+              <w:t>14</w:t>
             </w:r>
             <w:r>
               <w:rPr>
@@ -2962,7 +2937,6 @@
               <w:tab w:val="left" w:pos="440"/>
               <w:tab w:val="right" w:leader="dot" w:pos="9463"/>
             </w:tabs>
-            <w:spacing w:line="276" w:lineRule="auto"/>
             <w:rPr>
               <w:rFonts w:eastAsiaTheme="minorEastAsia" w:cstheme="minorBidi"/>
               <w:b w:val="0"/>
@@ -2973,7 +2947,7 @@
               <w:lang w:val="en-US"/>
             </w:rPr>
           </w:pPr>
-          <w:hyperlink w:anchor="_Toc24459143" w:history="1">
+          <w:hyperlink w:anchor="_Toc25848427" w:history="1">
             <w:r>
               <w:rPr>
                 <w:rStyle w:val="Hyperlink"/>
@@ -2998,6 +2972,100 @@
                 <w:rStyle w:val="Hyperlink"/>
                 <w:noProof/>
               </w:rPr>
+              <w:t>SAML LOGGING</w:t>
+            </w:r>
+            <w:r>
+              <w:rPr>
+                <w:noProof/>
+                <w:webHidden/>
+              </w:rPr>
+              <w:tab/>
+            </w:r>
+            <w:r>
+              <w:rPr>
+                <w:noProof/>
+                <w:webHidden/>
+              </w:rPr>
+              <w:fldChar w:fldCharType="begin"/>
+            </w:r>
+            <w:r>
+              <w:rPr>
+                <w:noProof/>
+                <w:webHidden/>
+              </w:rPr>
+              <w:instrText xml:space="preserve"> PAGEREF _Toc25848427 \h </w:instrText>
+            </w:r>
+            <w:r>
+              <w:rPr>
+                <w:noProof/>
+                <w:webHidden/>
+              </w:rPr>
+            </w:r>
+            <w:r>
+              <w:rPr>
+                <w:noProof/>
+                <w:webHidden/>
+              </w:rPr>
+              <w:fldChar w:fldCharType="separate"/>
+            </w:r>
+            <w:r>
+              <w:rPr>
+                <w:noProof/>
+                <w:webHidden/>
+              </w:rPr>
+              <w:t>14</w:t>
+            </w:r>
+            <w:r>
+              <w:rPr>
+                <w:noProof/>
+                <w:webHidden/>
+              </w:rPr>
+              <w:fldChar w:fldCharType="end"/>
+            </w:r>
+          </w:hyperlink>
+        </w:p>
+        <w:p>
+          <w:pPr>
+            <w:pStyle w:val="TOC1"/>
+            <w:tabs>
+              <w:tab w:val="left" w:pos="440"/>
+              <w:tab w:val="right" w:leader="dot" w:pos="9463"/>
+            </w:tabs>
+            <w:rPr>
+              <w:rFonts w:eastAsiaTheme="minorEastAsia" w:cstheme="minorBidi"/>
+              <w:b w:val="0"/>
+              <w:bCs w:val="0"/>
+              <w:noProof/>
+              <w:sz w:val="22"/>
+              <w:szCs w:val="22"/>
+              <w:lang w:val="en-US"/>
+            </w:rPr>
+          </w:pPr>
+          <w:hyperlink w:anchor="_Toc25848428" w:history="1">
+            <w:r>
+              <w:rPr>
+                <w:rStyle w:val="Hyperlink"/>
+                <w:noProof/>
+              </w:rPr>
+              <w:t>7.</w:t>
+            </w:r>
+            <w:r>
+              <w:rPr>
+                <w:rFonts w:eastAsiaTheme="minorEastAsia" w:cstheme="minorBidi"/>
+                <w:b w:val="0"/>
+                <w:bCs w:val="0"/>
+                <w:noProof/>
+                <w:sz w:val="22"/>
+                <w:szCs w:val="22"/>
+                <w:lang w:val="en-US"/>
+              </w:rPr>
+              <w:tab/>
+            </w:r>
+            <w:r>
+              <w:rPr>
+                <w:rStyle w:val="Hyperlink"/>
+                <w:noProof/>
+              </w:rPr>
               <w:t>MSSQL DATABASE</w:t>
             </w:r>
             <w:r>
@@ -3019,7 +3087,7 @@
                 <w:noProof/>
                 <w:webHidden/>
               </w:rPr>
-              <w:instrText xml:space="preserve"> PAGEREF _Toc24459143 \h </w:instrText>
+              <w:instrText xml:space="preserve"> PAGEREF _Toc25848428 \h </w:instrText>
             </w:r>
             <w:r>
               <w:rPr>
@@ -3039,7 +3107,7 @@
                 <w:noProof/>
                 <w:webHidden/>
               </w:rPr>
-              <w:t>12</w:t>
+              <w:t>14</w:t>
             </w:r>
             <w:r>
               <w:rPr>
@@ -3057,7 +3125,6 @@
               <w:tab w:val="left" w:pos="660"/>
               <w:tab w:val="right" w:leader="dot" w:pos="9463"/>
             </w:tabs>
-            <w:spacing w:line="276" w:lineRule="auto"/>
             <w:rPr>
               <w:rFonts w:eastAsiaTheme="minorEastAsia" w:cstheme="minorBidi"/>
               <w:i w:val="0"/>
@@ -3068,7 +3135,7 @@
               <w:lang w:val="en-US"/>
             </w:rPr>
           </w:pPr>
-          <w:hyperlink w:anchor="_Toc24459144" w:history="1">
+          <w:hyperlink w:anchor="_Toc25848429" w:history="1">
             <w:r>
               <w:rPr>
                 <w:rStyle w:val="Hyperlink"/>
@@ -3114,7 +3181,7 @@
                 <w:noProof/>
                 <w:webHidden/>
               </w:rPr>
-              <w:instrText xml:space="preserve"> PAGEREF _Toc24459144 \h </w:instrText>
+              <w:instrText xml:space="preserve"> PAGEREF _Toc25848429 \h </w:instrText>
             </w:r>
             <w:r>
               <w:rPr>
@@ -3134,7 +3201,7 @@
                 <w:noProof/>
                 <w:webHidden/>
               </w:rPr>
-              <w:t>12</w:t>
+              <w:t>14</w:t>
             </w:r>
             <w:r>
               <w:rPr>
@@ -3152,7 +3219,6 @@
               <w:tab w:val="left" w:pos="660"/>
               <w:tab w:val="right" w:leader="dot" w:pos="9463"/>
             </w:tabs>
-            <w:spacing w:line="276" w:lineRule="auto"/>
             <w:rPr>
               <w:rFonts w:eastAsiaTheme="minorEastAsia" w:cstheme="minorBidi"/>
               <w:i w:val="0"/>
@@ -3163,7 +3229,7 @@
               <w:lang w:val="en-US"/>
             </w:rPr>
           </w:pPr>
-          <w:hyperlink w:anchor="_Toc24459145" w:history="1">
+          <w:hyperlink w:anchor="_Toc25848430" w:history="1">
             <w:r>
               <w:rPr>
                 <w:rStyle w:val="Hyperlink"/>
@@ -3209,7 +3275,7 @@
                 <w:noProof/>
                 <w:webHidden/>
               </w:rPr>
-              <w:instrText xml:space="preserve"> PAGEREF _Toc24459145 \h </w:instrText>
+              <w:instrText xml:space="preserve"> PAGEREF _Toc25848430 \h </w:instrText>
             </w:r>
             <w:r>
               <w:rPr>
@@ -3229,7 +3295,7 @@
                 <w:noProof/>
                 <w:webHidden/>
               </w:rPr>
-              <w:t>13</w:t>
+              <w:t>15</w:t>
             </w:r>
             <w:r>
               <w:rPr>
@@ -3247,7 +3313,6 @@
               <w:tab w:val="left" w:pos="660"/>
               <w:tab w:val="right" w:leader="dot" w:pos="9463"/>
             </w:tabs>
-            <w:spacing w:line="276" w:lineRule="auto"/>
             <w:rPr>
               <w:rFonts w:eastAsiaTheme="minorEastAsia" w:cstheme="minorBidi"/>
               <w:i w:val="0"/>
@@ -3258,7 +3323,7 @@
               <w:lang w:val="en-US"/>
             </w:rPr>
           </w:pPr>
-          <w:hyperlink w:anchor="_Toc24459146" w:history="1">
+          <w:hyperlink w:anchor="_Toc25848431" w:history="1">
             <w:r>
               <w:rPr>
                 <w:rStyle w:val="Hyperlink"/>
@@ -3304,7 +3369,7 @@
                 <w:noProof/>
                 <w:webHidden/>
               </w:rPr>
-              <w:instrText xml:space="preserve"> PAGEREF _Toc24459146 \h </w:instrText>
+              <w:instrText xml:space="preserve"> PAGEREF _Toc25848431 \h </w:instrText>
             </w:r>
             <w:r>
               <w:rPr>
@@ -3324,7 +3389,7 @@
                 <w:noProof/>
                 <w:webHidden/>
               </w:rPr>
-              <w:t>13</w:t>
+              <w:t>15</w:t>
             </w:r>
             <w:r>
               <w:rPr>
@@ -3426,7 +3491,7 @@
           <w:sz w:val="32"/>
         </w:rPr>
       </w:pPr>
-      <w:bookmarkStart w:id="1" w:name="_Toc24459120"/>
+      <w:bookmarkStart w:id="0" w:name="_Toc25848404"/>
       <w:r>
         <w:rPr>
           <w:rFonts w:asciiTheme="minorHAnsi" w:hAnsiTheme="minorHAnsi"/>
@@ -3435,7 +3500,7 @@
         <w:lastRenderedPageBreak/>
         <w:t>SAML</w:t>
       </w:r>
-      <w:bookmarkEnd w:id="1"/>
+      <w:bookmarkEnd w:id="0"/>
       <w:r>
         <w:rPr>
           <w:rFonts w:asciiTheme="minorHAnsi" w:hAnsiTheme="minorHAnsi"/>
@@ -3466,7 +3531,7 @@
           <w:sz w:val="24"/>
         </w:rPr>
       </w:pPr>
-      <w:bookmarkStart w:id="2" w:name="_Toc24459121"/>
+      <w:bookmarkStart w:id="1" w:name="_Toc25848405"/>
       <w:r>
         <w:rPr>
           <w:rFonts w:asciiTheme="minorHAnsi" w:hAnsiTheme="minorHAnsi"/>
@@ -3474,7 +3539,7 @@
         </w:rPr>
         <w:t>About SAML</w:t>
       </w:r>
-      <w:bookmarkEnd w:id="2"/>
+      <w:bookmarkEnd w:id="1"/>
     </w:p>
     <w:p>
       <w:pPr>
@@ -3676,7 +3741,7 @@
           <w:sz w:val="24"/>
         </w:rPr>
       </w:pPr>
-      <w:bookmarkStart w:id="3" w:name="_Toc24459122"/>
+      <w:bookmarkStart w:id="2" w:name="_Toc25848406"/>
       <w:r>
         <w:rPr>
           <w:rFonts w:asciiTheme="minorHAnsi" w:hAnsiTheme="minorHAnsi"/>
@@ -3684,7 +3749,7 @@
         </w:rPr>
         <w:t>SAML diagram</w:t>
       </w:r>
-      <w:bookmarkEnd w:id="3"/>
+      <w:bookmarkEnd w:id="2"/>
     </w:p>
     <w:p>
       <w:pPr>
@@ -3852,7 +3917,7 @@
           <w:sz w:val="24"/>
         </w:rPr>
       </w:pPr>
-      <w:bookmarkStart w:id="4" w:name="_Toc24459123"/>
+      <w:bookmarkStart w:id="3" w:name="_Toc25848407"/>
       <w:r>
         <w:rPr>
           <w:rFonts w:asciiTheme="minorHAnsi" w:hAnsiTheme="minorHAnsi"/>
@@ -3861,7 +3926,7 @@
         <w:lastRenderedPageBreak/>
         <w:t>SAML Process flow diagram</w:t>
       </w:r>
-      <w:bookmarkEnd w:id="4"/>
+      <w:bookmarkEnd w:id="3"/>
     </w:p>
     <w:p>
       <w:pPr>
@@ -3943,7 +4008,7 @@
           <w:sz w:val="24"/>
         </w:rPr>
       </w:pPr>
-      <w:bookmarkStart w:id="5" w:name="_Toc24459124"/>
+      <w:bookmarkStart w:id="4" w:name="_Toc25848408"/>
       <w:r>
         <w:rPr>
           <w:rFonts w:asciiTheme="minorHAnsi" w:hAnsiTheme="minorHAnsi"/>
@@ -4007,7 +4072,7 @@
         </w:rPr>
         <w:t xml:space="preserve"> Process</w:t>
       </w:r>
-      <w:bookmarkEnd w:id="5"/>
+      <w:bookmarkEnd w:id="4"/>
     </w:p>
     <w:p>
       <w:pPr>
@@ -4116,7 +4181,7 @@
           <w:sz w:val="24"/>
         </w:rPr>
       </w:pPr>
-      <w:bookmarkStart w:id="6" w:name="_Toc24459125"/>
+      <w:bookmarkStart w:id="5" w:name="_Toc25848409"/>
       <w:r>
         <w:rPr>
           <w:rFonts w:asciiTheme="minorHAnsi" w:hAnsiTheme="minorHAnsi"/>
@@ -4174,7 +4239,7 @@
         </w:rPr>
         <w:t xml:space="preserve"> Process Flow diagram</w:t>
       </w:r>
-      <w:bookmarkEnd w:id="6"/>
+      <w:bookmarkEnd w:id="5"/>
     </w:p>
     <w:p>
       <w:pPr>
@@ -4367,7 +4432,7 @@
           <w:sz w:val="32"/>
         </w:rPr>
       </w:pPr>
-      <w:bookmarkStart w:id="7" w:name="_Toc24459126"/>
+      <w:bookmarkStart w:id="6" w:name="_Toc25848410"/>
       <w:r>
         <w:rPr>
           <w:rFonts w:asciiTheme="minorHAnsi" w:hAnsiTheme="minorHAnsi"/>
@@ -4390,7 +4455,7 @@
         </w:rPr>
         <w:t>SIGNING CERTIFICATES</w:t>
       </w:r>
-      <w:bookmarkEnd w:id="7"/>
+      <w:bookmarkEnd w:id="6"/>
     </w:p>
     <w:p>
       <w:pPr>
@@ -4413,7 +4478,7 @@
           <w:sz w:val="24"/>
         </w:rPr>
       </w:pPr>
-      <w:bookmarkStart w:id="8" w:name="_Toc24459127"/>
+      <w:bookmarkStart w:id="7" w:name="_Toc25848411"/>
       <w:r>
         <w:rPr>
           <w:rFonts w:asciiTheme="minorHAnsi" w:hAnsiTheme="minorHAnsi"/>
@@ -4421,7 +4486,7 @@
         </w:rPr>
         <w:t>SAML Certificates diagram</w:t>
       </w:r>
-      <w:bookmarkEnd w:id="8"/>
+      <w:bookmarkEnd w:id="7"/>
     </w:p>
     <w:p>
       <w:pPr>
@@ -4515,7 +4580,7 @@
           <w:sz w:val="24"/>
         </w:rPr>
       </w:pPr>
-      <w:bookmarkStart w:id="9" w:name="_Toc24459128"/>
+      <w:bookmarkStart w:id="8" w:name="_Toc25848412"/>
       <w:r>
         <w:rPr>
           <w:rFonts w:asciiTheme="minorHAnsi" w:hAnsiTheme="minorHAnsi"/>
@@ -4523,7 +4588,7 @@
         </w:rPr>
         <w:t>X509 Certificates</w:t>
       </w:r>
-      <w:bookmarkEnd w:id="9"/>
+      <w:bookmarkEnd w:id="8"/>
     </w:p>
     <w:p>
       <w:pPr>
@@ -4632,7 +4697,7 @@
           <w:sz w:val="24"/>
         </w:rPr>
       </w:pPr>
-      <w:bookmarkStart w:id="10" w:name="_Toc24459129"/>
+      <w:bookmarkStart w:id="9" w:name="_Toc25848413"/>
       <w:r>
         <w:rPr>
           <w:rFonts w:asciiTheme="minorHAnsi" w:hAnsiTheme="minorHAnsi"/>
@@ -4640,7 +4705,7 @@
         </w:rPr>
         <w:t>Identity Provider Certificates</w:t>
       </w:r>
-      <w:bookmarkEnd w:id="10"/>
+      <w:bookmarkEnd w:id="9"/>
     </w:p>
     <w:p>
       <w:pPr>
@@ -4801,7 +4866,7 @@
           <w:sz w:val="24"/>
         </w:rPr>
       </w:pPr>
-      <w:bookmarkStart w:id="11" w:name="_Toc24459130"/>
+      <w:bookmarkStart w:id="10" w:name="_Toc25848414"/>
       <w:r>
         <w:rPr>
           <w:rFonts w:asciiTheme="minorHAnsi" w:hAnsiTheme="minorHAnsi"/>
@@ -4817,7 +4882,7 @@
         </w:rPr>
         <w:t>Service Provider Certificate</w:t>
       </w:r>
-      <w:bookmarkEnd w:id="11"/>
+      <w:bookmarkEnd w:id="10"/>
     </w:p>
     <w:p>
       <w:pPr>
@@ -4839,7 +4904,35 @@
         <w:rPr>
           <w:rFonts w:asciiTheme="minorHAnsi" w:hAnsiTheme="minorHAnsi"/>
         </w:rPr>
-        <w:t xml:space="preserve"> (typically with a ".cer" file extension) and matching private key certificate (typically with a ".pfx" file extension) must be created. These can then be imported into the  </w:t>
+        <w:t xml:space="preserve"> (typically with a ".</w:t>
+      </w:r>
+      <w:proofErr w:type="spellStart"/>
+      <w:r>
+        <w:rPr>
+          <w:rFonts w:asciiTheme="minorHAnsi" w:hAnsiTheme="minorHAnsi"/>
+        </w:rPr>
+        <w:t>cer</w:t>
+      </w:r>
+      <w:proofErr w:type="spellEnd"/>
+      <w:r>
+        <w:rPr>
+          <w:rFonts w:asciiTheme="minorHAnsi" w:hAnsiTheme="minorHAnsi"/>
+        </w:rPr>
+        <w:t>" file extension) and matching private key certificate (typically with a ".</w:t>
+      </w:r>
+      <w:proofErr w:type="spellStart"/>
+      <w:r>
+        <w:rPr>
+          <w:rFonts w:asciiTheme="minorHAnsi" w:hAnsiTheme="minorHAnsi"/>
+        </w:rPr>
+        <w:t>pfx</w:t>
+      </w:r>
+      <w:proofErr w:type="spellEnd"/>
+      <w:r>
+        <w:rPr>
+          <w:rFonts w:asciiTheme="minorHAnsi" w:hAnsiTheme="minorHAnsi"/>
+        </w:rPr>
+        <w:t xml:space="preserve">" file extension) must be created. These can then be imported into the  </w:t>
       </w:r>
       <w:r>
         <w:rPr>
@@ -4937,7 +5030,7 @@
           <w:sz w:val="24"/>
         </w:rPr>
       </w:pPr>
-      <w:bookmarkStart w:id="12" w:name="_Toc24459131"/>
+      <w:bookmarkStart w:id="11" w:name="_Toc25848415"/>
       <w:r>
         <w:rPr>
           <w:rFonts w:asciiTheme="minorHAnsi" w:hAnsiTheme="minorHAnsi"/>
@@ -4945,7 +5038,7 @@
         </w:rPr>
         <w:t>Generate X509 Certificate (.CER and .PFX)</w:t>
       </w:r>
-      <w:bookmarkEnd w:id="12"/>
+      <w:bookmarkEnd w:id="11"/>
     </w:p>
     <w:p>
       <w:pPr>
@@ -5208,6 +5301,7 @@
         </w:rPr>
         <w:t xml:space="preserve">               </w:t>
       </w:r>
+      <w:proofErr w:type="spellStart"/>
       <w:r>
         <w:rPr>
           <w:rFonts w:asciiTheme="minorHAnsi" w:hAnsiTheme="minorHAnsi"/>
@@ -5219,8 +5313,121 @@
           <w:szCs w:val="24"/>
           <w:lang w:val="en-US"/>
         </w:rPr>
-        <w:t>openssl req -x509 -days 1825 -newkey rsa:2048 -keyout my-key.pem -out my-cert.pem</w:t>
-      </w:r>
+        <w:t>openssl</w:t>
+      </w:r>
+      <w:proofErr w:type="spellEnd"/>
+      <w:r>
+        <w:rPr>
+          <w:rFonts w:asciiTheme="minorHAnsi" w:hAnsiTheme="minorHAnsi"/>
+          <w:b/>
+          <w:bCs/>
+          <w:i/>
+          <w:iCs/>
+          <w:sz w:val="24"/>
+          <w:szCs w:val="24"/>
+          <w:lang w:val="en-US"/>
+        </w:rPr>
+        <w:t xml:space="preserve"> req -x509 -days 1825 -</w:t>
+      </w:r>
+      <w:proofErr w:type="spellStart"/>
+      <w:r>
+        <w:rPr>
+          <w:rFonts w:asciiTheme="minorHAnsi" w:hAnsiTheme="minorHAnsi"/>
+          <w:b/>
+          <w:bCs/>
+          <w:i/>
+          <w:iCs/>
+          <w:sz w:val="24"/>
+          <w:szCs w:val="24"/>
+          <w:lang w:val="en-US"/>
+        </w:rPr>
+        <w:t>newkey</w:t>
+      </w:r>
+      <w:proofErr w:type="spellEnd"/>
+      <w:r>
+        <w:rPr>
+          <w:rFonts w:asciiTheme="minorHAnsi" w:hAnsiTheme="minorHAnsi"/>
+          <w:b/>
+          <w:bCs/>
+          <w:i/>
+          <w:iCs/>
+          <w:sz w:val="24"/>
+          <w:szCs w:val="24"/>
+          <w:lang w:val="en-US"/>
+        </w:rPr>
+        <w:t xml:space="preserve"> rsa:2048 -</w:t>
+      </w:r>
+      <w:proofErr w:type="spellStart"/>
+      <w:r>
+        <w:rPr>
+          <w:rFonts w:asciiTheme="minorHAnsi" w:hAnsiTheme="minorHAnsi"/>
+          <w:b/>
+          <w:bCs/>
+          <w:i/>
+          <w:iCs/>
+          <w:sz w:val="24"/>
+          <w:szCs w:val="24"/>
+          <w:lang w:val="en-US"/>
+        </w:rPr>
+        <w:t>keyout</w:t>
+      </w:r>
+      <w:proofErr w:type="spellEnd"/>
+      <w:r>
+        <w:rPr>
+          <w:rFonts w:asciiTheme="minorHAnsi" w:hAnsiTheme="minorHAnsi"/>
+          <w:b/>
+          <w:bCs/>
+          <w:i/>
+          <w:iCs/>
+          <w:sz w:val="24"/>
+          <w:szCs w:val="24"/>
+          <w:lang w:val="en-US"/>
+        </w:rPr>
+        <w:t xml:space="preserve"> my-</w:t>
+      </w:r>
+      <w:proofErr w:type="spellStart"/>
+      <w:r>
+        <w:rPr>
+          <w:rFonts w:asciiTheme="minorHAnsi" w:hAnsiTheme="minorHAnsi"/>
+          <w:b/>
+          <w:bCs/>
+          <w:i/>
+          <w:iCs/>
+          <w:sz w:val="24"/>
+          <w:szCs w:val="24"/>
+          <w:lang w:val="en-US"/>
+        </w:rPr>
+        <w:t>key.pem</w:t>
+      </w:r>
+      <w:proofErr w:type="spellEnd"/>
+      <w:r>
+        <w:rPr>
+          <w:rFonts w:asciiTheme="minorHAnsi" w:hAnsiTheme="minorHAnsi"/>
+          <w:b/>
+          <w:bCs/>
+          <w:i/>
+          <w:iCs/>
+          <w:sz w:val="24"/>
+          <w:szCs w:val="24"/>
+          <w:lang w:val="en-US"/>
+        </w:rPr>
+        <w:t xml:space="preserve"> -out my-</w:t>
+      </w:r>
+      <w:proofErr w:type="spellStart"/>
+      <w:r>
+        <w:rPr>
+          <w:rFonts w:asciiTheme="minorHAnsi" w:hAnsiTheme="minorHAnsi"/>
+          <w:b/>
+          <w:bCs/>
+          <w:i/>
+          <w:iCs/>
+          <w:sz w:val="24"/>
+          <w:szCs w:val="24"/>
+          <w:lang w:val="en-US"/>
+        </w:rPr>
+        <w:t>cert.pem</w:t>
+      </w:r>
+      <w:proofErr w:type="spellEnd"/>
       <w:r>
         <w:rPr>
           <w:rFonts w:asciiTheme="minorHAnsi" w:hAnsiTheme="minorHAnsi"/>
@@ -5408,7 +5615,7 @@
           <w:sz w:val="24"/>
         </w:rPr>
       </w:pPr>
-      <w:bookmarkStart w:id="13" w:name="_Toc24459132"/>
+      <w:bookmarkStart w:id="12" w:name="_Toc25848416"/>
       <w:r>
         <w:rPr>
           <w:rFonts w:asciiTheme="minorHAnsi" w:hAnsiTheme="minorHAnsi"/>
@@ -5416,7 +5623,7 @@
         </w:rPr>
         <w:t>Adding Certificate to Microsoft Management Console (MMC)</w:t>
       </w:r>
-      <w:bookmarkEnd w:id="13"/>
+      <w:bookmarkEnd w:id="12"/>
     </w:p>
     <w:p>
       <w:pPr>
@@ -5637,7 +5844,7 @@
           <w:sz w:val="24"/>
         </w:rPr>
       </w:pPr>
-      <w:bookmarkStart w:id="14" w:name="_Toc24459133"/>
+      <w:bookmarkStart w:id="13" w:name="_Toc25848417"/>
       <w:r>
         <w:rPr>
           <w:rFonts w:asciiTheme="minorHAnsi" w:hAnsiTheme="minorHAnsi"/>
@@ -5659,7 +5866,7 @@
         </w:rPr>
         <w:t xml:space="preserve"> to IIS Server</w:t>
       </w:r>
-      <w:bookmarkEnd w:id="14"/>
+      <w:bookmarkEnd w:id="13"/>
     </w:p>
     <w:p>
       <w:pPr>
@@ -5919,7 +6126,7 @@
           <w:sz w:val="32"/>
         </w:rPr>
       </w:pPr>
-      <w:bookmarkStart w:id="15" w:name="_Toc24459134"/>
+      <w:bookmarkStart w:id="14" w:name="_Toc25848418"/>
       <w:r>
         <w:rPr>
           <w:rFonts w:asciiTheme="minorHAnsi" w:hAnsiTheme="minorHAnsi"/>
@@ -5935,7 +6142,7 @@
         </w:rPr>
         <w:t>SERVICE PROVIDER SAML METADATA</w:t>
       </w:r>
-      <w:bookmarkEnd w:id="15"/>
+      <w:bookmarkEnd w:id="14"/>
     </w:p>
     <w:p>
       <w:pPr>
@@ -5958,7 +6165,7 @@
           <w:sz w:val="24"/>
         </w:rPr>
       </w:pPr>
-      <w:bookmarkStart w:id="16" w:name="_Toc24459135"/>
+      <w:bookmarkStart w:id="15" w:name="_Toc25848419"/>
       <w:r>
         <w:rPr>
           <w:rFonts w:asciiTheme="minorHAnsi" w:hAnsiTheme="minorHAnsi"/>
@@ -5973,7 +6180,7 @@
         </w:rPr>
         <w:t>Metadata</w:t>
       </w:r>
-      <w:bookmarkEnd w:id="16"/>
+      <w:bookmarkEnd w:id="15"/>
     </w:p>
     <w:p>
       <w:pPr>
@@ -6036,7 +6243,7 @@
           <w:sz w:val="24"/>
         </w:rPr>
       </w:pPr>
-      <w:bookmarkStart w:id="17" w:name="_Toc24459136"/>
+      <w:bookmarkStart w:id="16" w:name="_Toc25848420"/>
       <w:r>
         <w:rPr>
           <w:rFonts w:asciiTheme="minorHAnsi" w:hAnsiTheme="minorHAnsi"/>
@@ -6079,7 +6286,7 @@
         </w:rPr>
         <w:t>etadata</w:t>
       </w:r>
-      <w:bookmarkEnd w:id="17"/>
+      <w:bookmarkEnd w:id="16"/>
     </w:p>
     <w:p>
       <w:pPr>
@@ -6445,7 +6652,27 @@
           <w:szCs w:val="24"/>
           <w:lang w:val="en-US"/>
         </w:rPr>
-        <w:t xml:space="preserve">: Path of the local certificate (typically .pfx) to sign the SAML request before sending to the IDP. IDP validates the SAML request with the shared public key of service provider. </w:t>
+        <w:t>: Path of the local certificate (typically .</w:t>
+      </w:r>
+      <w:proofErr w:type="spellStart"/>
+      <w:r>
+        <w:rPr>
+          <w:rFonts w:asciiTheme="minorHAnsi" w:hAnsiTheme="minorHAnsi"/>
+          <w:sz w:val="24"/>
+          <w:szCs w:val="24"/>
+          <w:lang w:val="en-US"/>
+        </w:rPr>
+        <w:t>pfx</w:t>
+      </w:r>
+      <w:proofErr w:type="spellEnd"/>
+      <w:r>
+        <w:rPr>
+          <w:rFonts w:asciiTheme="minorHAnsi" w:hAnsiTheme="minorHAnsi"/>
+          <w:sz w:val="24"/>
+          <w:szCs w:val="24"/>
+          <w:lang w:val="en-US"/>
+        </w:rPr>
+        <w:t xml:space="preserve">) to sign the SAML request before sending to the IDP. IDP validates the SAML request with the shared public key of service provider. </w:t>
       </w:r>
     </w:p>
     <w:p>
@@ -7112,7 +7339,7 @@
           <w:sz w:val="24"/>
         </w:rPr>
       </w:pPr>
-      <w:bookmarkStart w:id="18" w:name="_Toc24459137"/>
+      <w:bookmarkStart w:id="17" w:name="_Toc25848421"/>
       <w:r>
         <w:rPr>
           <w:rFonts w:asciiTheme="minorHAnsi" w:hAnsiTheme="minorHAnsi"/>
@@ -7120,7 +7347,7 @@
         </w:rPr>
         <w:t>Import Activants Service Provider metadata into Identity provider</w:t>
       </w:r>
-      <w:bookmarkEnd w:id="18"/>
+      <w:bookmarkEnd w:id="17"/>
     </w:p>
     <w:p>
       <w:pPr>
@@ -7724,7 +7951,7 @@
           <w:sz w:val="32"/>
         </w:rPr>
       </w:pPr>
-      <w:bookmarkStart w:id="19" w:name="_Toc24459138"/>
+      <w:bookmarkStart w:id="18" w:name="_Toc25848422"/>
       <w:r>
         <w:rPr>
           <w:rFonts w:asciiTheme="minorHAnsi" w:hAnsiTheme="minorHAnsi"/>
@@ -7740,7 +7967,7 @@
         </w:rPr>
         <w:t>DENTITY PROVIDER SAML METADATA</w:t>
       </w:r>
-      <w:bookmarkEnd w:id="19"/>
+      <w:bookmarkEnd w:id="18"/>
     </w:p>
     <w:p>
       <w:pPr>
@@ -7760,7 +7987,7 @@
           <w:sz w:val="24"/>
         </w:rPr>
       </w:pPr>
-      <w:bookmarkStart w:id="20" w:name="_Toc24459139"/>
+      <w:bookmarkStart w:id="19" w:name="_Toc25848423"/>
       <w:r>
         <w:rPr>
           <w:rFonts w:asciiTheme="minorHAnsi" w:hAnsiTheme="minorHAnsi"/>
@@ -7768,7 +7995,7 @@
         </w:rPr>
         <w:t>Identity provider saml metadata</w:t>
       </w:r>
-      <w:bookmarkEnd w:id="20"/>
+      <w:bookmarkEnd w:id="19"/>
     </w:p>
     <w:p>
       <w:pPr>
@@ -7963,7 +8190,7 @@
           <w:sz w:val="24"/>
         </w:rPr>
       </w:pPr>
-      <w:bookmarkStart w:id="21" w:name="_Toc24459140"/>
+      <w:bookmarkStart w:id="20" w:name="_Toc25848424"/>
       <w:r>
         <w:rPr>
           <w:rFonts w:asciiTheme="minorHAnsi" w:hAnsiTheme="minorHAnsi"/>
@@ -7999,7 +8226,7 @@
         </w:rPr>
         <w:t xml:space="preserve"> provider</w:t>
       </w:r>
-      <w:bookmarkEnd w:id="21"/>
+      <w:bookmarkEnd w:id="20"/>
     </w:p>
     <w:p>
       <w:pPr>
@@ -8417,7 +8644,7 @@
           <w:sz w:val="24"/>
         </w:rPr>
       </w:pPr>
-      <w:bookmarkStart w:id="22" w:name="_Toc24459141"/>
+      <w:bookmarkStart w:id="21" w:name="_Toc25848425"/>
       <w:r>
         <w:rPr>
           <w:rFonts w:asciiTheme="minorHAnsi" w:hAnsiTheme="minorHAnsi"/>
@@ -8453,7 +8680,7 @@
         </w:rPr>
         <w:t xml:space="preserve"> into Service Provider</w:t>
       </w:r>
-      <w:bookmarkEnd w:id="22"/>
+      <w:bookmarkEnd w:id="21"/>
     </w:p>
     <w:p>
       <w:pPr>
@@ -8707,7 +8934,7 @@
           <w:sz w:val="32"/>
         </w:rPr>
       </w:pPr>
-      <w:bookmarkStart w:id="23" w:name="_Toc24459142"/>
+      <w:bookmarkStart w:id="22" w:name="_Toc25848426"/>
       <w:r>
         <w:rPr>
           <w:rFonts w:asciiTheme="minorHAnsi" w:hAnsiTheme="minorHAnsi"/>
@@ -8716,7 +8943,7 @@
         <w:lastRenderedPageBreak/>
         <w:t>SAML LOGGING</w:t>
       </w:r>
-      <w:bookmarkEnd w:id="23"/>
+      <w:bookmarkEnd w:id="22"/>
     </w:p>
     <w:p>
       <w:pPr>
@@ -8886,30 +9113,6 @@
           <w:lang w:val="en-US"/>
         </w:rPr>
         <w:t>.</w:t>
-      </w:r>
-    </w:p>
-    <w:p>
-      <w:pPr>
-        <w:spacing w:line="276" w:lineRule="auto"/>
-        <w:jc w:val="right"/>
-      </w:pPr>
-      <w:r>
-        <w:rPr>
-          <w:rFonts w:asciiTheme="minorHAnsi" w:hAnsiTheme="minorHAnsi"/>
-          <w:sz w:val="24"/>
-          <w:szCs w:val="24"/>
-          <w:lang w:val="en-US"/>
-        </w:rPr>
-        <w:tab/>
-      </w:r>
-      <w:r>
-        <w:rPr>
-          <w:rFonts w:asciiTheme="minorHAnsi" w:hAnsiTheme="minorHAnsi"/>
-          <w:sz w:val="24"/>
-          <w:szCs w:val="24"/>
-          <w:lang w:val="en-US"/>
-        </w:rPr>
-        <w:tab/>
       </w:r>
     </w:p>
     <w:p>
@@ -8925,12 +9128,61 @@
           <w:sz w:val="32"/>
         </w:rPr>
       </w:pPr>
-      <w:bookmarkStart w:id="24" w:name="_Toc24459143"/>
+      <w:bookmarkStart w:id="23" w:name="_Toc25848427"/>
       <w:r>
         <w:rPr>
           <w:rFonts w:asciiTheme="minorHAnsi" w:hAnsiTheme="minorHAnsi"/>
           <w:sz w:val="32"/>
         </w:rPr>
+        <w:t>SAML</w:t>
+      </w:r>
+      <w:bookmarkEnd w:id="23"/>
+      <w:r>
+        <w:rPr>
+          <w:rFonts w:asciiTheme="minorHAnsi" w:hAnsiTheme="minorHAnsi"/>
+          <w:sz w:val="32"/>
+        </w:rPr>
+        <w:t xml:space="preserve"> Configuration (client and server side)</w:t>
+      </w:r>
+    </w:p>
+    <w:p>
+      <w:bookmarkStart w:id="24" w:name="_GoBack"/>
+      <w:bookmarkEnd w:id="24"/>
+    </w:p>
+    <w:p>
+      <w:pPr>
+        <w:spacing w:line="276" w:lineRule="auto"/>
+        <w:jc w:val="right"/>
+      </w:pPr>
+      <w:r>
+        <w:rPr>
+          <w:rFonts w:asciiTheme="minorHAnsi" w:hAnsiTheme="minorHAnsi"/>
+          <w:sz w:val="24"/>
+          <w:szCs w:val="24"/>
+          <w:lang w:val="en-US"/>
+        </w:rPr>
+        <w:tab/>
+      </w:r>
+    </w:p>
+    <w:p>
+      <w:pPr>
+        <w:pStyle w:val="Heading1"/>
+        <w:numPr>
+          <w:ilvl w:val="0"/>
+          <w:numId w:val="3"/>
+        </w:numPr>
+        <w:spacing w:line="276" w:lineRule="auto"/>
+        <w:rPr>
+          <w:rFonts w:asciiTheme="minorHAnsi" w:hAnsiTheme="minorHAnsi"/>
+          <w:sz w:val="32"/>
+        </w:rPr>
+      </w:pPr>
+      <w:bookmarkStart w:id="25" w:name="_Toc25848428"/>
+      <w:r>
+        <w:rPr>
+          <w:rFonts w:asciiTheme="minorHAnsi" w:hAnsiTheme="minorHAnsi"/>
+          <w:sz w:val="32"/>
+        </w:rPr>
         <w:t xml:space="preserve">MSSQL </w:t>
       </w:r>
       <w:r>
@@ -8940,7 +9192,7 @@
         </w:rPr>
         <w:t>DATABASE</w:t>
       </w:r>
-      <w:bookmarkEnd w:id="24"/>
+      <w:bookmarkEnd w:id="25"/>
     </w:p>
     <w:p>
       <w:pPr>
@@ -8960,7 +9212,7 @@
           <w:sz w:val="24"/>
         </w:rPr>
       </w:pPr>
-      <w:bookmarkStart w:id="25" w:name="_Toc24459144"/>
+      <w:bookmarkStart w:id="26" w:name="_Toc25848429"/>
       <w:r>
         <w:rPr>
           <w:rFonts w:asciiTheme="minorHAnsi" w:hAnsiTheme="minorHAnsi"/>
@@ -8968,7 +9220,7 @@
         </w:rPr>
         <w:t>Database tables</w:t>
       </w:r>
-      <w:bookmarkEnd w:id="25"/>
+      <w:bookmarkEnd w:id="26"/>
     </w:p>
     <w:p>
       <w:pPr>
@@ -9482,6 +9734,7 @@
           <w:b/>
           <w:bCs/>
         </w:rPr>
+        <w:lastRenderedPageBreak/>
         <w:tab/>
       </w:r>
       <w:r>
@@ -9532,13 +9785,12 @@
           <w:sz w:val="24"/>
         </w:rPr>
       </w:pPr>
-      <w:bookmarkStart w:id="26" w:name="_Toc24459145"/>
-      <w:r>
-        <w:rPr>
-          <w:rFonts w:asciiTheme="minorHAnsi" w:hAnsiTheme="minorHAnsi"/>
-          <w:sz w:val="24"/>
-        </w:rPr>
-        <w:lastRenderedPageBreak/>
+      <w:bookmarkStart w:id="27" w:name="_Toc25848430"/>
+      <w:r>
+        <w:rPr>
+          <w:rFonts w:asciiTheme="minorHAnsi" w:hAnsiTheme="minorHAnsi"/>
+          <w:sz w:val="24"/>
+        </w:rPr>
         <w:t>T</w:t>
       </w:r>
       <w:r>
@@ -9555,7 +9807,7 @@
         </w:rPr>
         <w:t xml:space="preserve"> and its uses</w:t>
       </w:r>
-      <w:bookmarkEnd w:id="26"/>
+      <w:bookmarkEnd w:id="27"/>
     </w:p>
     <w:p>
       <w:pPr>
@@ -9601,6 +9853,7 @@
         </w:rPr>
         <w:tab/>
       </w:r>
+      <w:proofErr w:type="gramStart"/>
       <w:r>
         <w:rPr>
           <w:rFonts w:asciiTheme="minorHAnsi" w:eastAsiaTheme="majorEastAsia" w:hAnsiTheme="minorHAnsi" w:cstheme="majorBidi"/>
@@ -9610,6 +9863,7 @@
         </w:rPr>
         <w:t>dbo.AspNetUsers</w:t>
       </w:r>
+      <w:proofErr w:type="gramEnd"/>
       <w:r>
         <w:rPr>
           <w:rFonts w:asciiTheme="minorHAnsi" w:eastAsiaTheme="majorEastAsia" w:hAnsiTheme="minorHAnsi" w:cstheme="majorBidi"/>
@@ -9761,7 +10015,7 @@
           <w:sz w:val="24"/>
         </w:rPr>
       </w:pPr>
-      <w:bookmarkStart w:id="27" w:name="_Toc24459146"/>
+      <w:bookmarkStart w:id="28" w:name="_Toc25848431"/>
       <w:r>
         <w:rPr>
           <w:rFonts w:asciiTheme="minorHAnsi" w:hAnsiTheme="minorHAnsi"/>
@@ -9769,7 +10023,7 @@
         </w:rPr>
         <w:t>Database and connections</w:t>
       </w:r>
-      <w:bookmarkEnd w:id="27"/>
+      <w:bookmarkEnd w:id="28"/>
     </w:p>
     <w:p>
       <w:pPr>
@@ -11366,6 +11620,95 @@
     </w:lvl>
   </w:abstractNum>
   <w:abstractNum w:abstractNumId="11" w15:restartNumberingAfterBreak="0">
+    <w:nsid w:val="471D5FE3"/>
+    <w:multiLevelType w:val="hybridMultilevel"/>
+    <w:tmpl w:val="B044C6E4"/>
+    <w:lvl w:ilvl="0" w:tplc="0409000F">
+      <w:start w:val="1"/>
+      <w:numFmt w:val="decimal"/>
+      <w:lvlText w:val="%1."/>
+      <w:lvlJc w:val="left"/>
+      <w:pPr>
+        <w:ind w:left="720" w:hanging="360"/>
+      </w:pPr>
+      <w:rPr>
+        <w:rFonts w:hint="default"/>
+      </w:rPr>
+    </w:lvl>
+    <w:lvl w:ilvl="1" w:tplc="04090019" w:tentative="1">
+      <w:start w:val="1"/>
+      <w:numFmt w:val="lowerLetter"/>
+      <w:lvlText w:val="%2."/>
+      <w:lvlJc w:val="left"/>
+      <w:pPr>
+        <w:ind w:left="1440" w:hanging="360"/>
+      </w:pPr>
+    </w:lvl>
+    <w:lvl w:ilvl="2" w:tplc="0409001B" w:tentative="1">
+      <w:start w:val="1"/>
+      <w:numFmt w:val="lowerRoman"/>
+      <w:lvlText w:val="%3."/>
+      <w:lvlJc w:val="right"/>
+      <w:pPr>
+        <w:ind w:left="2160" w:hanging="180"/>
+      </w:pPr>
+    </w:lvl>
+    <w:lvl w:ilvl="3" w:tplc="0409000F" w:tentative="1">
+      <w:start w:val="1"/>
+      <w:numFmt w:val="decimal"/>
+      <w:lvlText w:val="%4."/>
+      <w:lvlJc w:val="left"/>
+      <w:pPr>
+        <w:ind w:left="2880" w:hanging="360"/>
+      </w:pPr>
+    </w:lvl>
+    <w:lvl w:ilvl="4" w:tplc="04090019" w:tentative="1">
+      <w:start w:val="1"/>
+      <w:numFmt w:val="lowerLetter"/>
+      <w:lvlText w:val="%5."/>
+      <w:lvlJc w:val="left"/>
+      <w:pPr>
+        <w:ind w:left="3600" w:hanging="360"/>
+      </w:pPr>
+    </w:lvl>
+    <w:lvl w:ilvl="5" w:tplc="0409001B" w:tentative="1">
+      <w:start w:val="1"/>
+      <w:numFmt w:val="lowerRoman"/>
+      <w:lvlText w:val="%6."/>
+      <w:lvlJc w:val="right"/>
+      <w:pPr>
+        <w:ind w:left="4320" w:hanging="180"/>
+      </w:pPr>
+    </w:lvl>
+    <w:lvl w:ilvl="6" w:tplc="0409000F" w:tentative="1">
+      <w:start w:val="1"/>
+      <w:numFmt w:val="decimal"/>
+      <w:lvlText w:val="%7."/>
+      <w:lvlJc w:val="left"/>
+      <w:pPr>
+        <w:ind w:left="5040" w:hanging="360"/>
+      </w:pPr>
+    </w:lvl>
+    <w:lvl w:ilvl="7" w:tplc="04090019" w:tentative="1">
+      <w:start w:val="1"/>
+      <w:numFmt w:val="lowerLetter"/>
+      <w:lvlText w:val="%8."/>
+      <w:lvlJc w:val="left"/>
+      <w:pPr>
+        <w:ind w:left="5760" w:hanging="360"/>
+      </w:pPr>
+    </w:lvl>
+    <w:lvl w:ilvl="8" w:tplc="0409001B" w:tentative="1">
+      <w:start w:val="1"/>
+      <w:numFmt w:val="lowerRoman"/>
+      <w:lvlText w:val="%9."/>
+      <w:lvlJc w:val="right"/>
+      <w:pPr>
+        <w:ind w:left="6480" w:hanging="180"/>
+      </w:pPr>
+    </w:lvl>
+  </w:abstractNum>
+  <w:abstractNum w:abstractNumId="12" w15:restartNumberingAfterBreak="0">
     <w:nsid w:val="4CC742A9"/>
     <w:multiLevelType w:val="hybridMultilevel"/>
     <w:tmpl w:val="1494EBCE"/>
@@ -11454,7 +11797,7 @@
       </w:pPr>
     </w:lvl>
   </w:abstractNum>
-  <w:abstractNum w:abstractNumId="12" w15:restartNumberingAfterBreak="0">
+  <w:abstractNum w:abstractNumId="13" w15:restartNumberingAfterBreak="0">
     <w:nsid w:val="4E82266A"/>
     <w:multiLevelType w:val="hybridMultilevel"/>
     <w:tmpl w:val="EF1C9CB4"/>
@@ -11567,7 +11910,7 @@
       </w:rPr>
     </w:lvl>
   </w:abstractNum>
-  <w:abstractNum w:abstractNumId="13" w15:restartNumberingAfterBreak="0">
+  <w:abstractNum w:abstractNumId="14" w15:restartNumberingAfterBreak="0">
     <w:nsid w:val="4FBE6997"/>
     <w:multiLevelType w:val="hybridMultilevel"/>
     <w:tmpl w:val="5414ED7C"/>
@@ -11681,22 +12024,25 @@
     <w:abstractNumId w:val="7"/>
   </w:num>
   <w:num w:numId="9">
-    <w:abstractNumId w:val="13"/>
+    <w:abstractNumId w:val="14"/>
   </w:num>
   <w:num w:numId="10">
-    <w:abstractNumId w:val="12"/>
+    <w:abstractNumId w:val="13"/>
   </w:num>
   <w:num w:numId="11">
     <w:abstractNumId w:val="5"/>
   </w:num>
   <w:num w:numId="12">
-    <w:abstractNumId w:val="11"/>
+    <w:abstractNumId w:val="12"/>
   </w:num>
   <w:num w:numId="13">
     <w:abstractNumId w:val="3"/>
   </w:num>
   <w:num w:numId="14">
     <w:abstractNumId w:val="0"/>
+  </w:num>
+  <w:num w:numId="15">
+    <w:abstractNumId w:val="11"/>
   </w:num>
   <w:numIdMacAtCleanup w:val="14"/>
 </w:numbering>
@@ -12912,7 +13258,7 @@
 </file>
 
 <file path=customXml/itemProps1.xml><?xml version="1.0" encoding="utf-8"?>
-<ds:datastoreItem xmlns:ds="http://schemas.openxmlformats.org/officeDocument/2006/customXml" ds:itemID="{7AAD773A-6E89-4F40-9CA1-7BE35B829D13}">
+<ds:datastoreItem xmlns:ds="http://schemas.openxmlformats.org/officeDocument/2006/customXml" ds:itemID="{C29EED66-09FE-476D-86B8-A96EDA4F1232}">
   <ds:schemaRefs>
     <ds:schemaRef ds:uri="http://schemas.openxmlformats.org/officeDocument/2006/bibliography"/>
   </ds:schemaRefs>

</xml_diff>